<commit_message>
Feat: create multiple lines of Item descriptions within Invoice via CSV
Why?
- this allows us to add multiple lines of information into the Invoice to stream line invoicing process

Decisions:
- decided for CSV because it's lightweight, easy to input values into - I will dictate the structure so it's easy for me to adhere
- extremely easy to copy and paste data into array structure via a CSV file

Next Up:
- decide how to display variable information like Date, Entry date, Balance Due - PO Number from the csv. We start by splitting it into multiple CSVs.
</commit_message>
<xml_diff>
--- a/invoices/example2.docx
+++ b/invoices/example2.docx
@@ -23,7 +23,7 @@
           <w:b w:val="1"/>
           <w:rtl w:val="0"/>
         </w:rPr>
-        <w:t xml:space="preserve">Tax Invoice #6</w:t>
+        <w:t xml:space="preserve">TAX INVOICE #6</w:t>
       </w:r>
     </w:p>
     <w:p>
@@ -384,7 +384,7 @@
                       <w:sz w:val="20"/>
                       <w:rtl w:val="0"/>
                     </w:rPr>
-                    <w:t xml:space="preserve">2023-06-18</w:t>
+                    <w:t xml:space="preserve">2023-07-02</w:t>
                   </w:r>
                 </w:p>
               </w:tc>
@@ -453,7 +453,7 @@
             <w:tr>
               <w:tc>
                 <w:tcPr>
-                  <w:shd w:fill="333333"/>
+                  <w:shd w:fill="F3F3F3"/>
                   <w:vAlign w:val="top"/>
                   <w:tcMar>
                     <w:top w:w="100.0" w:type="dxa"/>
@@ -484,7 +484,7 @@
               </w:tc>
               <w:tc>
                 <w:tcPr>
-                  <w:shd w:fill="333333"/>
+                  <w:shd w:fill="F3F3F3"/>
                   <w:vAlign w:val="top"/>
                   <w:tcMar>
                     <w:top w:w="100.0" w:type="dxa"/>
@@ -565,19 +565,23 @@
         <w:tblLook w:val="0600"/>
       </w:tblPr>
       <w:tblGrid>
-        <w:gridCol w:w="4680"/>
-        <w:gridCol w:w="4680"/>
+        <w:gridCol w:w="6000"/>
+        <w:gridCol w:w="1120"/>
+        <w:gridCol w:w="1120"/>
+        <w:gridCol w:w="1120"/>
         <w:tblGridChange w:id="0">
           <w:tblGrid>
-            <w:gridCol w:w="4680"/>
-            <w:gridCol w:w="4680"/>
+            <w:gridCol w:w="6000"/>
+            <w:gridCol w:w="1120"/>
+            <w:gridCol w:w="1120"/>
+            <w:gridCol w:w="1120"/>
           </w:tblGrid>
         </w:tblGridChange>
       </w:tblGrid>
       <w:tr>
         <w:tc>
           <w:tcPr>
-            <w:shd w:fill="ffffff"/>
+            <w:shd w:fill="333333"/>
             <w:vAlign w:val="top"/>
             <w:tcMar>
               <w:top w:w="100.0" w:type="dxa"/>
@@ -589,18 +593,26 @@
           <w:p>
             <w:pPr>
               <w:contextualSpacing w:val="0"/>
-            </w:pPr>
-            <w:r>
-              <w:rPr>
-                <w:rtl w:val="0"/>
-              </w:rPr>
-              <w:t xml:space="preserve">Header 1</w:t>
+              <w:jc w:val="left"/>
+              <w:rPr>
+                <w:color w:val="FFFFFF"/>
+                <w:b w:val="1"/>
+                <w:rtl w:val="0"/>
+              </w:rPr>
+            </w:pPr>
+            <w:r>
+              <w:rPr>
+                <w:color w:val="FFFFFF"/>
+                <w:b w:val="1"/>
+                <w:rtl w:val="0"/>
+              </w:rPr>
+              <w:t xml:space="preserve">Item</w:t>
             </w:r>
           </w:p>
         </w:tc>
         <w:tc>
           <w:tcPr>
-            <w:shd w:fill="ffffff"/>
+            <w:shd w:fill="333333"/>
             <w:vAlign w:val="top"/>
             <w:tcMar>
               <w:top w:w="100.0" w:type="dxa"/>
@@ -612,12 +624,76 @@
           <w:p>
             <w:pPr>
               <w:contextualSpacing w:val="0"/>
-            </w:pPr>
-            <w:r>
-              <w:rPr>
-                <w:rtl w:val="0"/>
-              </w:rPr>
-              <w:t xml:space="preserve">Header 2</w:t>
+              <w:jc w:val="center"/>
+              <w:rPr>
+                <w:color w:val="FFFFFF"/>
+                <w:rtl w:val="0"/>
+              </w:rPr>
+            </w:pPr>
+            <w:r>
+              <w:rPr>
+                <w:color w:val="FFFFFF"/>
+                <w:rtl w:val="0"/>
+              </w:rPr>
+              <w:t xml:space="preserve">Quantity</w:t>
+            </w:r>
+          </w:p>
+        </w:tc>
+        <w:tc>
+          <w:tcPr>
+            <w:shd w:fill="333333"/>
+            <w:vAlign w:val="top"/>
+            <w:tcMar>
+              <w:top w:w="100.0" w:type="dxa"/>
+              <w:left w:w="100.0" w:type="dxa"/>
+              <w:bottom w:w="100.0" w:type="dxa"/>
+              <w:right w:w="100.0" w:type="dxa"/>
+            </w:tcMar>
+          </w:tcPr>
+          <w:p>
+            <w:pPr>
+              <w:contextualSpacing w:val="0"/>
+              <w:jc w:val="center"/>
+              <w:rPr>
+                <w:color w:val="FFFFFF"/>
+                <w:rtl w:val="0"/>
+              </w:rPr>
+            </w:pPr>
+            <w:r>
+              <w:rPr>
+                <w:color w:val="FFFFFF"/>
+                <w:rtl w:val="0"/>
+              </w:rPr>
+              <w:t xml:space="preserve">Rate</w:t>
+            </w:r>
+          </w:p>
+        </w:tc>
+        <w:tc>
+          <w:tcPr>
+            <w:shd w:fill="333333"/>
+            <w:vAlign w:val="top"/>
+            <w:tcMar>
+              <w:top w:w="100.0" w:type="dxa"/>
+              <w:left w:w="100.0" w:type="dxa"/>
+              <w:bottom w:w="100.0" w:type="dxa"/>
+              <w:right w:w="100.0" w:type="dxa"/>
+            </w:tcMar>
+          </w:tcPr>
+          <w:p>
+            <w:pPr>
+              <w:contextualSpacing w:val="0"/>
+              <w:jc w:val="center"/>
+              <w:rPr>
+                <w:color w:val="FFFFFF"/>
+                <w:rtl w:val="0"/>
+              </w:rPr>
+            </w:pPr>
+            <w:r>
+              <w:rPr>
+                <w:color w:val="FFFFFF"/>
+                <w:rtl w:val="0"/>
+              </w:rPr>
+              <w:t xml:space="preserve">Amount</w:t>
             </w:r>
           </w:p>
         </w:tc>
@@ -637,12 +713,18 @@
           <w:p>
             <w:pPr>
               <w:contextualSpacing w:val="0"/>
-            </w:pPr>
-            <w:r>
-              <w:rPr>
-                <w:rtl w:val="0"/>
-              </w:rPr>
-              <w:t xml:space="preserve">Cell 1</w:t>
+              <w:jc w:val="left"/>
+              <w:rPr>
+                <w:b w:val="1"/>
+                <w:rtl w:val="0"/>
+              </w:rPr>
+            </w:pPr>
+            <w:r>
+              <w:rPr>
+                <w:b w:val="1"/>
+                <w:rtl w:val="0"/>
+              </w:rPr>
+              <w:t xml:space="preserve">Order Number: #40932-6053 - Unit 601 Additional Clean</w:t>
             </w:r>
           </w:p>
         </w:tc>
@@ -660,12 +742,61 @@
           <w:p>
             <w:pPr>
               <w:contextualSpacing w:val="0"/>
-            </w:pPr>
-            <w:r>
-              <w:rPr>
-                <w:rtl w:val="0"/>
-              </w:rPr>
-              <w:t xml:space="preserve">Cell 2</w:t>
+              <w:jc w:val="center"/>
+            </w:pPr>
+            <w:r>
+              <w:rPr>
+                <w:rtl w:val="0"/>
+              </w:rPr>
+              <w:t xml:space="preserve"> 1</w:t>
+            </w:r>
+          </w:p>
+        </w:tc>
+        <w:tc>
+          <w:tcPr>
+            <w:shd w:fill="ffffff"/>
+            <w:vAlign w:val="top"/>
+            <w:tcMar>
+              <w:top w:w="100.0" w:type="dxa"/>
+              <w:left w:w="100.0" w:type="dxa"/>
+              <w:bottom w:w="100.0" w:type="dxa"/>
+              <w:right w:w="100.0" w:type="dxa"/>
+            </w:tcMar>
+          </w:tcPr>
+          <w:p>
+            <w:pPr>
+              <w:contextualSpacing w:val="0"/>
+              <w:jc w:val="center"/>
+            </w:pPr>
+            <w:r>
+              <w:rPr>
+                <w:rtl w:val="0"/>
+              </w:rPr>
+              <w:t xml:space="preserve"> A$54.00</w:t>
+            </w:r>
+          </w:p>
+        </w:tc>
+        <w:tc>
+          <w:tcPr>
+            <w:shd w:fill="ffffff"/>
+            <w:vAlign w:val="top"/>
+            <w:tcMar>
+              <w:top w:w="100.0" w:type="dxa"/>
+              <w:left w:w="100.0" w:type="dxa"/>
+              <w:bottom w:w="100.0" w:type="dxa"/>
+              <w:right w:w="100.0" w:type="dxa"/>
+            </w:tcMar>
+          </w:tcPr>
+          <w:p>
+            <w:pPr>
+              <w:contextualSpacing w:val="0"/>
+              <w:jc w:val="center"/>
+            </w:pPr>
+            <w:r>
+              <w:rPr>
+                <w:rtl w:val="0"/>
+              </w:rPr>
+              <w:t xml:space="preserve"> A$54.00</w:t>
             </w:r>
           </w:p>
         </w:tc>

</xml_diff>